<commit_message>
communication between componenets using Input,Output properties
</commit_message>
<xml_diff>
--- a/ng2.docx
+++ b/ng2.docx
@@ -1083,9 +1083,62 @@
       </w:r>
     </w:p>
     <w:p>
+      <w:r>
+        <w:t>Pass data between components</w:t>
+      </w:r>
+    </w:p>
+    <w:p>
+      <w:r>
+        <w:t>Parent to child</w:t>
+      </w:r>
+    </w:p>
+    <w:p>
+      <w:r>
+        <w:rPr>
+          <w:noProof/>
+        </w:rPr>
+        <w:drawing>
+          <wp:inline distT="0" distB="0" distL="0" distR="0" wp14:anchorId="1394A44A" wp14:editId="7B8D2DCB">
+            <wp:extent cx="3200400" cy="2406650"/>
+            <wp:effectExtent l="0" t="0" r="0" b="0"/>
+            <wp:docPr id="18" name="Picture 18"/>
+            <wp:cNvGraphicFramePr>
+              <a:graphicFrameLocks xmlns:a="http://schemas.openxmlformats.org/drawingml/2006/main" noChangeAspect="1"/>
+            </wp:cNvGraphicFramePr>
+            <a:graphic xmlns:a="http://schemas.openxmlformats.org/drawingml/2006/main">
+              <a:graphicData uri="http://schemas.openxmlformats.org/drawingml/2006/picture">
+                <pic:pic xmlns:pic="http://schemas.openxmlformats.org/drawingml/2006/picture">
+                  <pic:nvPicPr>
+                    <pic:cNvPr id="1" name=""/>
+                    <pic:cNvPicPr/>
+                  </pic:nvPicPr>
+                  <pic:blipFill>
+                    <a:blip r:embed="rId22"/>
+                    <a:stretch>
+                      <a:fillRect/>
+                    </a:stretch>
+                  </pic:blipFill>
+                  <pic:spPr>
+                    <a:xfrm>
+                      <a:off x="0" y="0"/>
+                      <a:ext cx="3200400" cy="2406650"/>
+                    </a:xfrm>
+                    <a:prstGeom prst="rect">
+                      <a:avLst/>
+                    </a:prstGeom>
+                  </pic:spPr>
+                </pic:pic>
+              </a:graphicData>
+            </a:graphic>
+          </wp:inline>
+        </w:drawing>
+      </w:r>
+    </w:p>
+    <w:p>
       <w:bookmarkStart w:id="0" w:name="_GoBack"/>
       <w:bookmarkEnd w:id="0"/>
     </w:p>
+    <w:p/>
     <w:sectPr>
       <w:pgSz w:w="12240" w:h="15840"/>
       <w:pgMar w:top="720" w:right="720" w:bottom="720" w:left="720" w:header="720" w:footer="720" w:gutter="0"/>

</xml_diff>

<commit_message>
inter componenet communication using template variables
</commit_message>
<xml_diff>
--- a/ng2.docx
+++ b/ng2.docx
@@ -1134,6 +1134,175 @@
         </w:drawing>
       </w:r>
     </w:p>
+    <w:p>
+      <w:r>
+        <w:t xml:space="preserve">Child to Parent </w:t>
+      </w:r>
+      <w:r>
+        <w:t>output</w:t>
+      </w:r>
+    </w:p>
+    <w:p>
+      <w:r>
+        <w:rPr>
+          <w:noProof/>
+        </w:rPr>
+        <w:drawing>
+          <wp:inline distT="0" distB="0" distL="0" distR="0" wp14:anchorId="5313D216" wp14:editId="408E4AB9">
+            <wp:extent cx="3200400" cy="3041015"/>
+            <wp:effectExtent l="0" t="0" r="0" b="6985"/>
+            <wp:docPr id="19" name="Picture 19"/>
+            <wp:cNvGraphicFramePr>
+              <a:graphicFrameLocks xmlns:a="http://schemas.openxmlformats.org/drawingml/2006/main" noChangeAspect="1"/>
+            </wp:cNvGraphicFramePr>
+            <a:graphic xmlns:a="http://schemas.openxmlformats.org/drawingml/2006/main">
+              <a:graphicData uri="http://schemas.openxmlformats.org/drawingml/2006/picture">
+                <pic:pic xmlns:pic="http://schemas.openxmlformats.org/drawingml/2006/picture">
+                  <pic:nvPicPr>
+                    <pic:cNvPr id="1" name=""/>
+                    <pic:cNvPicPr/>
+                  </pic:nvPicPr>
+                  <pic:blipFill>
+                    <a:blip r:embed="rId23"/>
+                    <a:stretch>
+                      <a:fillRect/>
+                    </a:stretch>
+                  </pic:blipFill>
+                  <pic:spPr>
+                    <a:xfrm>
+                      <a:off x="0" y="0"/>
+                      <a:ext cx="3200400" cy="3041015"/>
+                    </a:xfrm>
+                    <a:prstGeom prst="rect">
+                      <a:avLst/>
+                    </a:prstGeom>
+                  </pic:spPr>
+                </pic:pic>
+              </a:graphicData>
+            </a:graphic>
+          </wp:inline>
+        </w:drawing>
+      </w:r>
+    </w:p>
+    <w:p>
+      <w:r>
+        <w:rPr>
+          <w:noProof/>
+        </w:rPr>
+        <w:drawing>
+          <wp:inline distT="0" distB="0" distL="0" distR="0" wp14:anchorId="4717C315" wp14:editId="2EE1CD7E">
+            <wp:extent cx="3200400" cy="642620"/>
+            <wp:effectExtent l="0" t="0" r="0" b="5080"/>
+            <wp:docPr id="20" name="Picture 20"/>
+            <wp:cNvGraphicFramePr>
+              <a:graphicFrameLocks xmlns:a="http://schemas.openxmlformats.org/drawingml/2006/main" noChangeAspect="1"/>
+            </wp:cNvGraphicFramePr>
+            <a:graphic xmlns:a="http://schemas.openxmlformats.org/drawingml/2006/main">
+              <a:graphicData uri="http://schemas.openxmlformats.org/drawingml/2006/picture">
+                <pic:pic xmlns:pic="http://schemas.openxmlformats.org/drawingml/2006/picture">
+                  <pic:nvPicPr>
+                    <pic:cNvPr id="1" name=""/>
+                    <pic:cNvPicPr/>
+                  </pic:nvPicPr>
+                  <pic:blipFill>
+                    <a:blip r:embed="rId24"/>
+                    <a:stretch>
+                      <a:fillRect/>
+                    </a:stretch>
+                  </pic:blipFill>
+                  <pic:spPr>
+                    <a:xfrm>
+                      <a:off x="0" y="0"/>
+                      <a:ext cx="3200400" cy="642620"/>
+                    </a:xfrm>
+                    <a:prstGeom prst="rect">
+                      <a:avLst/>
+                    </a:prstGeom>
+                  </pic:spPr>
+                </pic:pic>
+              </a:graphicData>
+            </a:graphic>
+          </wp:inline>
+        </w:drawing>
+      </w:r>
+    </w:p>
+    <w:p/>
+    <w:p>
+      <w:r>
+        <w:t>Accessing child component public properties</w:t>
+      </w:r>
+      <w:r>
+        <w:t>,</w:t>
+      </w:r>
+    </w:p>
+    <w:p>
+      <w:r>
+        <w:t xml:space="preserve">Using template variables </w:t>
+      </w:r>
+    </w:p>
+    <w:p>
+      <w:r>
+        <w:rPr>
+          <w:noProof/>
+        </w:rPr>
+        <w:drawing>
+          <wp:inline distT="0" distB="0" distL="0" distR="0" wp14:anchorId="04747D3C" wp14:editId="3D3895E6">
+            <wp:extent cx="3200400" cy="1430655"/>
+            <wp:effectExtent l="0" t="0" r="0" b="0"/>
+            <wp:docPr id="21" name="Picture 21"/>
+            <wp:cNvGraphicFramePr>
+              <a:graphicFrameLocks xmlns:a="http://schemas.openxmlformats.org/drawingml/2006/main" noChangeAspect="1"/>
+            </wp:cNvGraphicFramePr>
+            <a:graphic xmlns:a="http://schemas.openxmlformats.org/drawingml/2006/main">
+              <a:graphicData uri="http://schemas.openxmlformats.org/drawingml/2006/picture">
+                <pic:pic xmlns:pic="http://schemas.openxmlformats.org/drawingml/2006/picture">
+                  <pic:nvPicPr>
+                    <pic:cNvPr id="1" name=""/>
+                    <pic:cNvPicPr/>
+                  </pic:nvPicPr>
+                  <pic:blipFill>
+                    <a:blip r:embed="rId25"/>
+                    <a:stretch>
+                      <a:fillRect/>
+                    </a:stretch>
+                  </pic:blipFill>
+                  <pic:spPr>
+                    <a:xfrm>
+                      <a:off x="0" y="0"/>
+                      <a:ext cx="3200400" cy="1430655"/>
+                    </a:xfrm>
+                    <a:prstGeom prst="rect">
+                      <a:avLst/>
+                    </a:prstGeom>
+                  </pic:spPr>
+                </pic:pic>
+              </a:graphicData>
+            </a:graphic>
+          </wp:inline>
+        </w:drawing>
+      </w:r>
+    </w:p>
+    <w:p/>
+    <w:p>
+      <w:r>
+        <w:t>3 ways of handling inter component communication</w:t>
+      </w:r>
+    </w:p>
+    <w:p>
+      <w:r>
+        <w:t xml:space="preserve">Input, Output </w:t>
+      </w:r>
+      <w:r>
+        <w:t>Properties</w:t>
+      </w:r>
+    </w:p>
+    <w:p>
+      <w:r>
+        <w:t>Template variables</w:t>
+      </w:r>
+    </w:p>
+    <w:p/>
+    <w:p/>
     <w:p>
       <w:bookmarkStart w:id="0" w:name="_GoBack"/>
       <w:bookmarkEnd w:id="0"/>

</xml_diff>

<commit_message>
add inline css to components
</commit_message>
<xml_diff>
--- a/ng2.docx
+++ b/ng2.docx
@@ -1304,10 +1304,60 @@
     <w:p/>
     <w:p/>
     <w:p>
+      <w:pPr>
+        <w:pStyle w:val="Heading1"/>
+      </w:pPr>
+      <w:r>
+        <w:lastRenderedPageBreak/>
+        <w:t>Styling Components</w:t>
+      </w:r>
+    </w:p>
+    <w:p>
+      <w:r>
+        <w:rPr>
+          <w:noProof/>
+        </w:rPr>
+        <w:drawing>
+          <wp:inline distT="0" distB="0" distL="0" distR="0" wp14:anchorId="1078746D" wp14:editId="7B4C26B3">
+            <wp:extent cx="3200400" cy="1684655"/>
+            <wp:effectExtent l="0" t="0" r="0" b="0"/>
+            <wp:docPr id="22" name="Picture 22"/>
+            <wp:cNvGraphicFramePr>
+              <a:graphicFrameLocks xmlns:a="http://schemas.openxmlformats.org/drawingml/2006/main" noChangeAspect="1"/>
+            </wp:cNvGraphicFramePr>
+            <a:graphic xmlns:a="http://schemas.openxmlformats.org/drawingml/2006/main">
+              <a:graphicData uri="http://schemas.openxmlformats.org/drawingml/2006/picture">
+                <pic:pic xmlns:pic="http://schemas.openxmlformats.org/drawingml/2006/picture">
+                  <pic:nvPicPr>
+                    <pic:cNvPr id="1" name=""/>
+                    <pic:cNvPicPr/>
+                  </pic:nvPicPr>
+                  <pic:blipFill>
+                    <a:blip r:embed="rId26"/>
+                    <a:stretch>
+                      <a:fillRect/>
+                    </a:stretch>
+                  </pic:blipFill>
+                  <pic:spPr>
+                    <a:xfrm>
+                      <a:off x="0" y="0"/>
+                      <a:ext cx="3200400" cy="1684655"/>
+                    </a:xfrm>
+                    <a:prstGeom prst="rect">
+                      <a:avLst/>
+                    </a:prstGeom>
+                  </pic:spPr>
+                </pic:pic>
+              </a:graphicData>
+            </a:graphic>
+          </wp:inline>
+        </w:drawing>
+      </w:r>
+    </w:p>
+    <w:p>
       <w:bookmarkStart w:id="0" w:name="_GoBack"/>
       <w:bookmarkEnd w:id="0"/>
     </w:p>
-    <w:p/>
     <w:sectPr>
       <w:pgSz w:w="12240" w:h="15840"/>
       <w:pgMar w:top="720" w:right="720" w:bottom="720" w:left="720" w:header="720" w:footer="720" w:gutter="0"/>

</xml_diff>

<commit_message>
add navbar to the app
</commit_message>
<xml_diff>
--- a/ng2.docx
+++ b/ng2.docx
@@ -1342,6 +1342,76 @@
                     <a:xfrm>
                       <a:off x="0" y="0"/>
                       <a:ext cx="3200400" cy="1684655"/>
+                    </a:xfrm>
+                    <a:prstGeom prst="rect">
+                      <a:avLst/>
+                    </a:prstGeom>
+                  </pic:spPr>
+                </pic:pic>
+              </a:graphicData>
+            </a:graphic>
+          </wp:inline>
+        </w:drawing>
+      </w:r>
+    </w:p>
+    <w:p/>
+    <w:p>
+      <w:r>
+        <w:t>C</w:t>
+      </w:r>
+      <w:r>
+        <w:t>SS</w:t>
+      </w:r>
+      <w:r>
+        <w:t xml:space="preserve"> are encapsulated to its component</w:t>
+      </w:r>
+      <w:r>
+        <w:t xml:space="preserve">, ng </w:t>
+      </w:r>
+      <w:proofErr w:type="gramStart"/>
+      <w:r>
+        <w:t>add</w:t>
+      </w:r>
+      <w:proofErr w:type="gramEnd"/>
+      <w:r>
+        <w:t xml:space="preserve"> some flags to </w:t>
+      </w:r>
+      <w:proofErr w:type="spellStart"/>
+      <w:r>
+        <w:t>css</w:t>
+      </w:r>
+      <w:proofErr w:type="spellEnd"/>
+    </w:p>
+    <w:p>
+      <w:r>
+        <w:rPr>
+          <w:noProof/>
+        </w:rPr>
+        <w:drawing>
+          <wp:inline distT="0" distB="0" distL="0" distR="0" wp14:anchorId="25305972" wp14:editId="2A70FD47">
+            <wp:extent cx="3200400" cy="2086610"/>
+            <wp:effectExtent l="0" t="0" r="0" b="8890"/>
+            <wp:docPr id="23" name="Picture 23"/>
+            <wp:cNvGraphicFramePr>
+              <a:graphicFrameLocks xmlns:a="http://schemas.openxmlformats.org/drawingml/2006/main" noChangeAspect="1"/>
+            </wp:cNvGraphicFramePr>
+            <a:graphic xmlns:a="http://schemas.openxmlformats.org/drawingml/2006/main">
+              <a:graphicData uri="http://schemas.openxmlformats.org/drawingml/2006/picture">
+                <pic:pic xmlns:pic="http://schemas.openxmlformats.org/drawingml/2006/picture">
+                  <pic:nvPicPr>
+                    <pic:cNvPr id="1" name=""/>
+                    <pic:cNvPicPr/>
+                  </pic:nvPicPr>
+                  <pic:blipFill>
+                    <a:blip r:embed="rId27"/>
+                    <a:stretch>
+                      <a:fillRect/>
+                    </a:stretch>
+                  </pic:blipFill>
+                  <pic:spPr>
+                    <a:xfrm>
+                      <a:off x="0" y="0"/>
+                      <a:ext cx="3200400" cy="2086610"/>
                     </a:xfrm>
                     <a:prstGeom prst="rect">
                       <a:avLst/>

</xml_diff>